<commit_message>
test line in HCI- I
</commit_message>
<xml_diff>
--- a/HCI - Project I.docx
+++ b/HCI - Project I.docx
@@ -197,6 +197,16 @@
           <w:szCs w:val="28"/>
         </w:rPr>
       </w:pPr>
+      <w:r>
+        <w:rPr>
+          <w:rFonts w:ascii="Times New Roman" w:hAnsi="Times New Roman" w:cs="Times New Roman"/>
+          <w:sz w:val="28"/>
+          <w:szCs w:val="28"/>
+        </w:rPr>
+        <w:t>This is testing file</w:t>
+      </w:r>
+      <w:bookmarkStart w:id="0" w:name="_GoBack"/>
+      <w:bookmarkEnd w:id="0"/>
     </w:p>
     <w:p>
       <w:pPr>
@@ -1205,7 +1215,6 @@
               </w:rPr>
               <w:t>Add a promo “</w:t>
             </w:r>
-            <w:proofErr w:type="spellStart"/>
             <w:r>
               <w:rPr>
                 <w:rFonts w:ascii="Times New Roman" w:hAnsi="Times New Roman" w:cs="Times New Roman"/>
@@ -1215,7 +1224,6 @@
               </w:rPr>
               <w:t>rideagain</w:t>
             </w:r>
-            <w:proofErr w:type="spellEnd"/>
             <w:r>
               <w:rPr>
                 <w:rFonts w:ascii="Times New Roman" w:hAnsi="Times New Roman" w:cs="Times New Roman"/>
@@ -1939,18 +1947,7 @@
                 <w:sz w:val="24"/>
                 <w:szCs w:val="24"/>
               </w:rPr>
-              <w:t>app f</w:t>
-            </w:r>
-            <w:bookmarkStart w:id="0" w:name="_GoBack"/>
-            <w:bookmarkEnd w:id="0"/>
-            <w:r>
-              <w:rPr>
-                <w:rFonts w:ascii="Times New Roman" w:hAnsi="Times New Roman" w:cs="Times New Roman"/>
-                <w:b/>
-                <w:sz w:val="24"/>
-                <w:szCs w:val="24"/>
-              </w:rPr>
-              <w:t>eedback</w:t>
+              <w:t>app feedback</w:t>
             </w:r>
             <w:r>
               <w:rPr>

</xml_diff>